<commit_message>
Chose data set and started regression
</commit_message>
<xml_diff>
--- a/doc/aml_data_discovery.docx
+++ b/doc/aml_data_discovery.docx
@@ -155,7 +155,13 @@
         <w:rPr>
           <w:b/>
         </w:rPr>
-        <w:t>Assignment 1</w:t>
+        <w:t>Minor Exercise</w:t>
+      </w:r>
+      <w:r>
+        <w:rPr>
+          <w:b/>
+        </w:rPr>
+        <w:t xml:space="preserve"> 1</w:t>
       </w:r>
     </w:p>
     <w:p/>
@@ -171,7 +177,14 @@
         <w:t>:</w:t>
       </w:r>
       <w:r>
-        <w:t xml:space="preserve"> A00267948</w:t>
+        <w:t xml:space="preserve"> </w:t>
+      </w:r>
+      <w:r>
+        <w:rPr>
+          <w:sz w:val="16"/>
+          <w:szCs w:val="16"/>
+        </w:rPr>
+        <w:t>A00267948</w:t>
       </w:r>
     </w:p>
     <w:p/>
@@ -192,7 +205,14 @@
         <w:t>:</w:t>
       </w:r>
       <w:r>
-        <w:t xml:space="preserve"> Daniel Foth</w:t>
+        <w:t xml:space="preserve"> </w:t>
+      </w:r>
+      <w:r>
+        <w:rPr>
+          <w:sz w:val="20"/>
+          <w:szCs w:val="20"/>
+        </w:rPr>
+        <w:t>Daniel Foth</w:t>
       </w:r>
     </w:p>
     <w:p/>
@@ -216,6 +236,8 @@
         <w:r>
           <w:rPr>
             <w:rStyle w:val="Hyperlink"/>
+            <w:sz w:val="20"/>
+            <w:szCs w:val="20"/>
           </w:rPr>
           <w:t>https://github.com/DanielsHappyWorks/aml-data-discovery</w:t>
         </w:r>
@@ -225,6 +247,8 @@
     <w:p>
       <w:pPr>
         <w:rPr>
+          <w:sz w:val="20"/>
+          <w:szCs w:val="20"/>
           <w:u w:val="single"/>
         </w:rPr>
       </w:pPr>
@@ -241,19 +265,24 @@
         <w:t>:</w:t>
       </w:r>
       <w:r>
-        <w:t xml:space="preserve"> This assignment aims to </w:t>
-      </w:r>
-      <w:r>
-        <w:t xml:space="preserve">outline </w:t>
-      </w:r>
-      <w:r>
-        <w:t>data assumptions made before applying models to dataset (e.g. increase in rooms, increase in price), the strengths and weakness to each model, the accuracy of each model using cross validation and a conclusion which will outline the best model for the chosen dataset and why.</w:t>
+        <w:t xml:space="preserve"> </w:t>
+      </w:r>
+      <w:r>
+        <w:rPr>
+          <w:sz w:val="20"/>
+          <w:szCs w:val="20"/>
+        </w:rPr>
+        <w:t xml:space="preserve">This assignment aims to </w:t>
+      </w:r>
+      <w:r>
+        <w:rPr>
+          <w:sz w:val="20"/>
+          <w:szCs w:val="20"/>
+        </w:rPr>
+        <w:t>outline data assumptions made before applying models to dataset (e.g. increase in rooms, increase in price), the strengths and weakness to each model, the accuracy of each model using cross validation and a conclusion which will outline the best model for the chosen dataset and why.</w:t>
       </w:r>
     </w:p>
-    <w:p>
-      <w:bookmarkStart w:id="0" w:name="_GoBack"/>
-      <w:bookmarkEnd w:id="0"/>
-    </w:p>
+    <w:p/>
     <w:p>
       <w:pPr>
         <w:spacing w:after="160" w:line="259" w:lineRule="auto"/>
@@ -304,7 +333,7 @@
               <w:noProof/>
               <w:sz w:val="22"/>
               <w:szCs w:val="22"/>
-              <w:lang w:val="en-US"/>
+              <w:lang w:val="en-IE" w:eastAsia="en-IE"/>
             </w:rPr>
           </w:pPr>
           <w:r>
@@ -316,13 +345,13 @@
           <w:r>
             <w:fldChar w:fldCharType="separate"/>
           </w:r>
-          <w:hyperlink w:anchor="_Toc32843778" w:history="1">
+          <w:hyperlink w:anchor="_Toc34486703" w:history="1">
             <w:r>
               <w:rPr>
                 <w:rStyle w:val="Hyperlink"/>
                 <w:noProof/>
               </w:rPr>
-              <w:t>Introduction</w:t>
+              <w:t>Data</w:t>
             </w:r>
             <w:r>
               <w:rPr>
@@ -343,7 +372,7 @@
                 <w:noProof/>
                 <w:webHidden/>
               </w:rPr>
-              <w:instrText xml:space="preserve"> PAGEREF _Toc32843778 \h </w:instrText>
+              <w:instrText xml:space="preserve"> PAGEREF _Toc34486703 \h </w:instrText>
             </w:r>
             <w:r>
               <w:rPr>
@@ -385,16 +414,16 @@
               <w:noProof/>
               <w:sz w:val="22"/>
               <w:szCs w:val="22"/>
-              <w:lang w:val="en-US"/>
+              <w:lang w:val="en-IE" w:eastAsia="en-IE"/>
             </w:rPr>
           </w:pPr>
-          <w:hyperlink w:anchor="_Toc32843779" w:history="1">
+          <w:hyperlink w:anchor="_Toc34486704" w:history="1">
             <w:r>
               <w:rPr>
                 <w:rStyle w:val="Hyperlink"/>
                 <w:noProof/>
               </w:rPr>
-              <w:t>Data</w:t>
+              <w:t>Regression</w:t>
             </w:r>
             <w:r>
               <w:rPr>
@@ -415,7 +444,7 @@
                 <w:noProof/>
                 <w:webHidden/>
               </w:rPr>
-              <w:instrText xml:space="preserve"> PAGEREF _Toc32843779 \h </w:instrText>
+              <w:instrText xml:space="preserve"> PAGEREF _Toc34486704 \h </w:instrText>
             </w:r>
             <w:r>
               <w:rPr>
@@ -457,82 +486,10 @@
               <w:noProof/>
               <w:sz w:val="22"/>
               <w:szCs w:val="22"/>
-              <w:lang w:val="en-US"/>
+              <w:lang w:val="en-IE" w:eastAsia="en-IE"/>
             </w:rPr>
           </w:pPr>
-          <w:hyperlink w:anchor="_Toc32843780" w:history="1">
-            <w:r>
-              <w:rPr>
-                <w:rStyle w:val="Hyperlink"/>
-                <w:noProof/>
-              </w:rPr>
-              <w:t>Regression</w:t>
-            </w:r>
-            <w:r>
-              <w:rPr>
-                <w:noProof/>
-                <w:webHidden/>
-              </w:rPr>
-              <w:tab/>
-            </w:r>
-            <w:r>
-              <w:rPr>
-                <w:noProof/>
-                <w:webHidden/>
-              </w:rPr>
-              <w:fldChar w:fldCharType="begin"/>
-            </w:r>
-            <w:r>
-              <w:rPr>
-                <w:noProof/>
-                <w:webHidden/>
-              </w:rPr>
-              <w:instrText xml:space="preserve"> PAGEREF _Toc32843780 \h </w:instrText>
-            </w:r>
-            <w:r>
-              <w:rPr>
-                <w:noProof/>
-                <w:webHidden/>
-              </w:rPr>
-            </w:r>
-            <w:r>
-              <w:rPr>
-                <w:noProof/>
-                <w:webHidden/>
-              </w:rPr>
-              <w:fldChar w:fldCharType="separate"/>
-            </w:r>
-            <w:r>
-              <w:rPr>
-                <w:noProof/>
-                <w:webHidden/>
-              </w:rPr>
-              <w:t>3</w:t>
-            </w:r>
-            <w:r>
-              <w:rPr>
-                <w:noProof/>
-                <w:webHidden/>
-              </w:rPr>
-              <w:fldChar w:fldCharType="end"/>
-            </w:r>
-          </w:hyperlink>
-        </w:p>
-        <w:p>
-          <w:pPr>
-            <w:pStyle w:val="TOC1"/>
-            <w:tabs>
-              <w:tab w:val="right" w:leader="dot" w:pos="9016"/>
-            </w:tabs>
-            <w:rPr>
-              <w:rFonts w:asciiTheme="minorHAnsi" w:eastAsiaTheme="minorEastAsia" w:hAnsiTheme="minorHAnsi" w:cstheme="minorBidi"/>
-              <w:noProof/>
-              <w:sz w:val="22"/>
-              <w:szCs w:val="22"/>
-              <w:lang w:val="en-US"/>
-            </w:rPr>
-          </w:pPr>
-          <w:hyperlink w:anchor="_Toc32843781" w:history="1">
+          <w:hyperlink w:anchor="_Toc34486705" w:history="1">
             <w:r>
               <w:rPr>
                 <w:rStyle w:val="Hyperlink"/>
@@ -559,7 +516,7 @@
                 <w:noProof/>
                 <w:webHidden/>
               </w:rPr>
-              <w:instrText xml:space="preserve"> PAGEREF _Toc32843781 \h </w:instrText>
+              <w:instrText xml:space="preserve"> PAGEREF _Toc34486705 \h </w:instrText>
             </w:r>
             <w:r>
               <w:rPr>
@@ -579,7 +536,7 @@
                 <w:noProof/>
                 <w:webHidden/>
               </w:rPr>
-              <w:t>3</w:t>
+              <w:t>4</w:t>
             </w:r>
             <w:r>
               <w:rPr>
@@ -601,10 +558,10 @@
               <w:noProof/>
               <w:sz w:val="22"/>
               <w:szCs w:val="22"/>
-              <w:lang w:val="en-US"/>
+              <w:lang w:val="en-IE" w:eastAsia="en-IE"/>
             </w:rPr>
           </w:pPr>
-          <w:hyperlink w:anchor="_Toc32843782" w:history="1">
+          <w:hyperlink w:anchor="_Toc34486706" w:history="1">
             <w:r>
               <w:rPr>
                 <w:rStyle w:val="Hyperlink"/>
@@ -631,7 +588,7 @@
                 <w:noProof/>
                 <w:webHidden/>
               </w:rPr>
-              <w:instrText xml:space="preserve"> PAGEREF _Toc32843782 \h </w:instrText>
+              <w:instrText xml:space="preserve"> PAGEREF _Toc34486706 \h </w:instrText>
             </w:r>
             <w:r>
               <w:rPr>
@@ -651,7 +608,7 @@
                 <w:noProof/>
                 <w:webHidden/>
               </w:rPr>
-              <w:t>3</w:t>
+              <w:t>4</w:t>
             </w:r>
             <w:r>
               <w:rPr>
@@ -673,10 +630,10 @@
               <w:noProof/>
               <w:sz w:val="22"/>
               <w:szCs w:val="22"/>
-              <w:lang w:val="en-US"/>
+              <w:lang w:val="en-IE" w:eastAsia="en-IE"/>
             </w:rPr>
           </w:pPr>
-          <w:hyperlink w:anchor="_Toc32843783" w:history="1">
+          <w:hyperlink w:anchor="_Toc34486707" w:history="1">
             <w:r>
               <w:rPr>
                 <w:rStyle w:val="Hyperlink"/>
@@ -703,7 +660,7 @@
                 <w:noProof/>
                 <w:webHidden/>
               </w:rPr>
-              <w:instrText xml:space="preserve"> PAGEREF _Toc32843783 \h </w:instrText>
+              <w:instrText xml:space="preserve"> PAGEREF _Toc34486707 \h </w:instrText>
             </w:r>
             <w:r>
               <w:rPr>
@@ -723,7 +680,7 @@
                 <w:noProof/>
                 <w:webHidden/>
               </w:rPr>
-              <w:t>3</w:t>
+              <w:t>4</w:t>
             </w:r>
             <w:r>
               <w:rPr>
@@ -745,10 +702,10 @@
               <w:noProof/>
               <w:sz w:val="22"/>
               <w:szCs w:val="22"/>
-              <w:lang w:val="en-US"/>
+              <w:lang w:val="en-IE" w:eastAsia="en-IE"/>
             </w:rPr>
           </w:pPr>
-          <w:hyperlink w:anchor="_Toc32843784" w:history="1">
+          <w:hyperlink w:anchor="_Toc34486708" w:history="1">
             <w:r>
               <w:rPr>
                 <w:rStyle w:val="Hyperlink"/>
@@ -775,7 +732,7 @@
                 <w:noProof/>
                 <w:webHidden/>
               </w:rPr>
-              <w:instrText xml:space="preserve"> PAGEREF _Toc32843784 \h </w:instrText>
+              <w:instrText xml:space="preserve"> PAGEREF _Toc34486708 \h </w:instrText>
             </w:r>
             <w:r>
               <w:rPr>
@@ -795,7 +752,7 @@
                 <w:noProof/>
                 <w:webHidden/>
               </w:rPr>
-              <w:t>3</w:t>
+              <w:t>4</w:t>
             </w:r>
             <w:r>
               <w:rPr>
@@ -832,72 +789,860 @@
       <w:pPr>
         <w:pStyle w:val="Heading1"/>
       </w:pPr>
-      <w:bookmarkStart w:id="1" w:name="_Toc32843778"/>
+      <w:bookmarkStart w:id="0" w:name="_Toc34486703"/>
       <w:r>
         <w:lastRenderedPageBreak/>
-        <w:t>Introduction</w:t>
+        <w:t>Data</w:t>
+      </w:r>
+      <w:bookmarkEnd w:id="0"/>
+    </w:p>
+    <w:p>
+      <w:pPr>
+        <w:rPr>
+          <w:sz w:val="20"/>
+          <w:szCs w:val="20"/>
+        </w:rPr>
+      </w:pPr>
+      <w:r>
+        <w:rPr>
+          <w:sz w:val="20"/>
+          <w:szCs w:val="20"/>
+        </w:rPr>
+        <w:t xml:space="preserve">The data set utilised for </w:t>
+      </w:r>
+      <w:r>
+        <w:rPr>
+          <w:sz w:val="20"/>
+          <w:szCs w:val="20"/>
+        </w:rPr>
+        <w:t>this exercise</w:t>
+      </w:r>
+      <w:r>
+        <w:rPr>
+          <w:sz w:val="20"/>
+          <w:szCs w:val="20"/>
+        </w:rPr>
+        <w:t xml:space="preserve"> is the “Adult” data set. The data was extracted from the census bureau database by Barry Becker and contributed to the UCI Repository by Ronny </w:t>
+      </w:r>
+      <w:proofErr w:type="spellStart"/>
+      <w:r>
+        <w:rPr>
+          <w:sz w:val="20"/>
+          <w:szCs w:val="20"/>
+        </w:rPr>
+        <w:t>Kohavi</w:t>
+      </w:r>
+      <w:proofErr w:type="spellEnd"/>
+      <w:r>
+        <w:rPr>
+          <w:sz w:val="20"/>
+          <w:szCs w:val="20"/>
+        </w:rPr>
+        <w:t xml:space="preserve"> and Barry Becker.</w:t>
+      </w:r>
+    </w:p>
+    <w:p>
+      <w:pPr>
+        <w:rPr>
+          <w:sz w:val="20"/>
+          <w:szCs w:val="20"/>
+        </w:rPr>
+      </w:pPr>
+      <w:r>
+        <w:rPr>
+          <w:sz w:val="20"/>
+          <w:szCs w:val="20"/>
+        </w:rPr>
+        <w:t xml:space="preserve">UCI Repository: </w:t>
+      </w:r>
+      <w:hyperlink r:id="rId8" w:history="1">
+        <w:r>
+          <w:rPr>
+            <w:rStyle w:val="Hyperlink"/>
+            <w:sz w:val="20"/>
+            <w:szCs w:val="20"/>
+          </w:rPr>
+          <w:t>https://archive.ics.uci.edu/ml/datasets/adult</w:t>
+        </w:r>
+      </w:hyperlink>
+    </w:p>
+    <w:p>
+      <w:pPr>
+        <w:rPr>
+          <w:sz w:val="20"/>
+          <w:szCs w:val="20"/>
+        </w:rPr>
+      </w:pPr>
+    </w:p>
+    <w:p>
+      <w:pPr>
+        <w:rPr>
+          <w:sz w:val="20"/>
+          <w:szCs w:val="20"/>
+        </w:rPr>
+      </w:pPr>
+      <w:r>
+        <w:rPr>
+          <w:sz w:val="20"/>
+          <w:szCs w:val="20"/>
+        </w:rPr>
+        <w:t>The data contains 32561 rows and 15 features. Which include:</w:t>
+      </w:r>
+    </w:p>
+    <w:p>
+      <w:pPr>
+        <w:pStyle w:val="ListParagraph"/>
+        <w:numPr>
+          <w:ilvl w:val="0"/>
+          <w:numId w:val="44"/>
+        </w:numPr>
+        <w:rPr>
+          <w:sz w:val="20"/>
+          <w:szCs w:val="20"/>
+        </w:rPr>
+      </w:pPr>
+      <w:r>
+        <w:rPr>
+          <w:sz w:val="20"/>
+          <w:szCs w:val="20"/>
+        </w:rPr>
+        <w:t>Age - Numeric</w:t>
+      </w:r>
+    </w:p>
+    <w:p>
+      <w:pPr>
+        <w:pStyle w:val="ListParagraph"/>
+        <w:numPr>
+          <w:ilvl w:val="0"/>
+          <w:numId w:val="44"/>
+        </w:numPr>
+        <w:rPr>
+          <w:sz w:val="20"/>
+          <w:szCs w:val="20"/>
+        </w:rPr>
+      </w:pPr>
+      <w:proofErr w:type="spellStart"/>
+      <w:r>
+        <w:rPr>
+          <w:sz w:val="20"/>
+          <w:szCs w:val="20"/>
+        </w:rPr>
+        <w:t>Workclass</w:t>
+      </w:r>
+      <w:proofErr w:type="spellEnd"/>
+      <w:r>
+        <w:rPr>
+          <w:sz w:val="20"/>
+          <w:szCs w:val="20"/>
+        </w:rPr>
+        <w:t xml:space="preserve"> - Categorical</w:t>
+      </w:r>
+    </w:p>
+    <w:p>
+      <w:pPr>
+        <w:pStyle w:val="ListParagraph"/>
+        <w:numPr>
+          <w:ilvl w:val="0"/>
+          <w:numId w:val="44"/>
+        </w:numPr>
+        <w:rPr>
+          <w:sz w:val="20"/>
+          <w:szCs w:val="20"/>
+        </w:rPr>
+      </w:pPr>
+      <w:proofErr w:type="spellStart"/>
+      <w:r>
+        <w:rPr>
+          <w:sz w:val="20"/>
+          <w:szCs w:val="20"/>
+        </w:rPr>
+        <w:t>Fnlwgt</w:t>
+      </w:r>
+      <w:proofErr w:type="spellEnd"/>
+      <w:r>
+        <w:rPr>
+          <w:sz w:val="20"/>
+          <w:szCs w:val="20"/>
+        </w:rPr>
+        <w:t xml:space="preserve"> - Numeric</w:t>
+      </w:r>
+    </w:p>
+    <w:p>
+      <w:pPr>
+        <w:pStyle w:val="ListParagraph"/>
+        <w:numPr>
+          <w:ilvl w:val="0"/>
+          <w:numId w:val="44"/>
+        </w:numPr>
+        <w:rPr>
+          <w:sz w:val="20"/>
+          <w:szCs w:val="20"/>
+        </w:rPr>
+      </w:pPr>
+      <w:r>
+        <w:rPr>
+          <w:sz w:val="20"/>
+          <w:szCs w:val="20"/>
+        </w:rPr>
+        <w:t>Education - Categorical</w:t>
+      </w:r>
+    </w:p>
+    <w:p>
+      <w:pPr>
+        <w:pStyle w:val="ListParagraph"/>
+        <w:numPr>
+          <w:ilvl w:val="0"/>
+          <w:numId w:val="44"/>
+        </w:numPr>
+        <w:rPr>
+          <w:sz w:val="20"/>
+          <w:szCs w:val="20"/>
+        </w:rPr>
+      </w:pPr>
+      <w:r>
+        <w:rPr>
+          <w:sz w:val="20"/>
+          <w:szCs w:val="20"/>
+        </w:rPr>
+        <w:t>education-</w:t>
+      </w:r>
+      <w:proofErr w:type="spellStart"/>
+      <w:r>
+        <w:rPr>
+          <w:sz w:val="20"/>
+          <w:szCs w:val="20"/>
+        </w:rPr>
+        <w:t>num</w:t>
+      </w:r>
+      <w:proofErr w:type="spellEnd"/>
+      <w:r>
+        <w:rPr>
+          <w:sz w:val="20"/>
+          <w:szCs w:val="20"/>
+        </w:rPr>
+        <w:t>- Numeric</w:t>
+      </w:r>
+    </w:p>
+    <w:p>
+      <w:pPr>
+        <w:pStyle w:val="ListParagraph"/>
+        <w:numPr>
+          <w:ilvl w:val="0"/>
+          <w:numId w:val="44"/>
+        </w:numPr>
+        <w:rPr>
+          <w:sz w:val="20"/>
+          <w:szCs w:val="20"/>
+        </w:rPr>
+      </w:pPr>
+      <w:r>
+        <w:rPr>
+          <w:sz w:val="20"/>
+          <w:szCs w:val="20"/>
+        </w:rPr>
+        <w:t>marital-status - Categorical</w:t>
+      </w:r>
+    </w:p>
+    <w:p>
+      <w:pPr>
+        <w:pStyle w:val="ListParagraph"/>
+        <w:numPr>
+          <w:ilvl w:val="0"/>
+          <w:numId w:val="44"/>
+        </w:numPr>
+        <w:rPr>
+          <w:sz w:val="20"/>
+          <w:szCs w:val="20"/>
+        </w:rPr>
+      </w:pPr>
+      <w:r>
+        <w:rPr>
+          <w:sz w:val="20"/>
+          <w:szCs w:val="20"/>
+        </w:rPr>
+        <w:t>occupation - Categorical</w:t>
+      </w:r>
+    </w:p>
+    <w:p>
+      <w:pPr>
+        <w:pStyle w:val="ListParagraph"/>
+        <w:numPr>
+          <w:ilvl w:val="0"/>
+          <w:numId w:val="44"/>
+        </w:numPr>
+        <w:rPr>
+          <w:sz w:val="20"/>
+          <w:szCs w:val="20"/>
+        </w:rPr>
+      </w:pPr>
+      <w:r>
+        <w:rPr>
+          <w:sz w:val="20"/>
+          <w:szCs w:val="20"/>
+        </w:rPr>
+        <w:t>relationship - Categorical</w:t>
+      </w:r>
+    </w:p>
+    <w:p>
+      <w:pPr>
+        <w:pStyle w:val="ListParagraph"/>
+        <w:numPr>
+          <w:ilvl w:val="0"/>
+          <w:numId w:val="44"/>
+        </w:numPr>
+        <w:rPr>
+          <w:sz w:val="20"/>
+          <w:szCs w:val="20"/>
+        </w:rPr>
+      </w:pPr>
+      <w:r>
+        <w:rPr>
+          <w:sz w:val="20"/>
+          <w:szCs w:val="20"/>
+        </w:rPr>
+        <w:t>race - Categorical</w:t>
+      </w:r>
+    </w:p>
+    <w:p>
+      <w:pPr>
+        <w:pStyle w:val="ListParagraph"/>
+        <w:numPr>
+          <w:ilvl w:val="0"/>
+          <w:numId w:val="44"/>
+        </w:numPr>
+        <w:rPr>
+          <w:sz w:val="20"/>
+          <w:szCs w:val="20"/>
+        </w:rPr>
+      </w:pPr>
+      <w:r>
+        <w:rPr>
+          <w:sz w:val="20"/>
+          <w:szCs w:val="20"/>
+        </w:rPr>
+        <w:t>sex - Categorical</w:t>
+      </w:r>
+    </w:p>
+    <w:p>
+      <w:pPr>
+        <w:pStyle w:val="ListParagraph"/>
+        <w:numPr>
+          <w:ilvl w:val="0"/>
+          <w:numId w:val="44"/>
+        </w:numPr>
+        <w:rPr>
+          <w:sz w:val="20"/>
+          <w:szCs w:val="20"/>
+        </w:rPr>
+      </w:pPr>
+      <w:r>
+        <w:rPr>
+          <w:sz w:val="20"/>
+          <w:szCs w:val="20"/>
+        </w:rPr>
+        <w:t>capital-gain- Numeric</w:t>
+      </w:r>
+    </w:p>
+    <w:p>
+      <w:pPr>
+        <w:pStyle w:val="ListParagraph"/>
+        <w:numPr>
+          <w:ilvl w:val="0"/>
+          <w:numId w:val="44"/>
+        </w:numPr>
+        <w:rPr>
+          <w:sz w:val="20"/>
+          <w:szCs w:val="20"/>
+        </w:rPr>
+      </w:pPr>
+      <w:r>
+        <w:rPr>
+          <w:sz w:val="20"/>
+          <w:szCs w:val="20"/>
+        </w:rPr>
+        <w:t>capital-loss- Numeric</w:t>
+      </w:r>
+    </w:p>
+    <w:p>
+      <w:pPr>
+        <w:pStyle w:val="ListParagraph"/>
+        <w:numPr>
+          <w:ilvl w:val="0"/>
+          <w:numId w:val="44"/>
+        </w:numPr>
+        <w:rPr>
+          <w:sz w:val="20"/>
+          <w:szCs w:val="20"/>
+        </w:rPr>
+      </w:pPr>
+      <w:r>
+        <w:rPr>
+          <w:sz w:val="20"/>
+          <w:szCs w:val="20"/>
+        </w:rPr>
+        <w:t>hours-per-week- Numeric</w:t>
+      </w:r>
+    </w:p>
+    <w:p>
+      <w:pPr>
+        <w:pStyle w:val="ListParagraph"/>
+        <w:numPr>
+          <w:ilvl w:val="0"/>
+          <w:numId w:val="44"/>
+        </w:numPr>
+        <w:rPr>
+          <w:sz w:val="20"/>
+          <w:szCs w:val="20"/>
+        </w:rPr>
+      </w:pPr>
+      <w:r>
+        <w:rPr>
+          <w:sz w:val="20"/>
+          <w:szCs w:val="20"/>
+        </w:rPr>
+        <w:t>native-country - Categorical</w:t>
+      </w:r>
+    </w:p>
+    <w:p>
+      <w:pPr>
+        <w:pStyle w:val="ListParagraph"/>
+        <w:numPr>
+          <w:ilvl w:val="0"/>
+          <w:numId w:val="44"/>
+        </w:numPr>
+        <w:rPr>
+          <w:sz w:val="20"/>
+          <w:szCs w:val="20"/>
+        </w:rPr>
+      </w:pPr>
+      <w:r>
+        <w:rPr>
+          <w:sz w:val="20"/>
+          <w:szCs w:val="20"/>
+        </w:rPr>
+        <w:t>salary – Categorical (&gt;50K or &lt;=50K)</w:t>
+      </w:r>
+    </w:p>
+    <w:p>
+      <w:pPr>
+        <w:rPr>
+          <w:sz w:val="20"/>
+          <w:szCs w:val="20"/>
+        </w:rPr>
+      </w:pPr>
+    </w:p>
+    <w:p>
+      <w:pPr>
+        <w:rPr>
+          <w:sz w:val="20"/>
+          <w:szCs w:val="20"/>
+        </w:rPr>
+      </w:pPr>
+      <w:r>
+        <w:rPr>
+          <w:sz w:val="20"/>
+          <w:szCs w:val="20"/>
+        </w:rPr>
+        <w:t xml:space="preserve">For this specific problem, </w:t>
+      </w:r>
+      <w:r>
+        <w:rPr>
+          <w:sz w:val="20"/>
+          <w:szCs w:val="20"/>
+        </w:rPr>
+        <w:t xml:space="preserve">we are trying to establish </w:t>
+      </w:r>
+      <w:r>
+        <w:rPr>
+          <w:sz w:val="20"/>
+          <w:szCs w:val="20"/>
+        </w:rPr>
+        <w:t>whether a person makes over 50K a year.</w:t>
+      </w:r>
+      <w:r>
+        <w:rPr>
+          <w:sz w:val="20"/>
+          <w:szCs w:val="20"/>
+        </w:rPr>
+        <w:t xml:space="preserve"> </w:t>
+      </w:r>
+      <w:r>
+        <w:rPr>
+          <w:sz w:val="20"/>
+          <w:szCs w:val="20"/>
+        </w:rPr>
+        <w:t>The “Adult” data set has a few missing values.</w:t>
+      </w:r>
+      <w:r>
+        <w:rPr>
+          <w:sz w:val="20"/>
+          <w:szCs w:val="20"/>
+        </w:rPr>
+        <w:t xml:space="preserve"> </w:t>
+      </w:r>
+      <w:r>
+        <w:rPr>
+          <w:sz w:val="20"/>
+          <w:szCs w:val="20"/>
+        </w:rPr>
+        <w:t xml:space="preserve">This data </w:t>
+      </w:r>
+      <w:r>
+        <w:rPr>
+          <w:sz w:val="20"/>
+          <w:szCs w:val="20"/>
+        </w:rPr>
+        <w:t xml:space="preserve">set </w:t>
+      </w:r>
+      <w:r>
+        <w:rPr>
+          <w:sz w:val="20"/>
+          <w:szCs w:val="20"/>
+        </w:rPr>
+        <w:t>has both numerical and categorical data. Below you can find a table describing each feature individually.</w:t>
+      </w:r>
+    </w:p>
+    <w:p>
+      <w:pPr>
+        <w:rPr>
+          <w:sz w:val="20"/>
+          <w:szCs w:val="20"/>
+        </w:rPr>
+      </w:pPr>
+    </w:p>
+    <w:p>
+      <w:pPr>
+        <w:rPr>
+          <w:sz w:val="20"/>
+          <w:szCs w:val="20"/>
+        </w:rPr>
+      </w:pPr>
+      <w:r>
+        <w:rPr>
+          <w:noProof/>
+          <w:sz w:val="20"/>
+          <w:szCs w:val="20"/>
+        </w:rPr>
+        <w:drawing>
+          <wp:inline distT="0" distB="0" distL="0" distR="0" wp14:anchorId="1AD01715" wp14:editId="2E8354DC">
+            <wp:extent cx="4696358" cy="3297577"/>
+            <wp:effectExtent l="0" t="0" r="9525" b="0"/>
+            <wp:docPr id="30" name="Picture 30"/>
+            <wp:cNvGraphicFramePr>
+              <a:graphicFrameLocks xmlns:a="http://schemas.openxmlformats.org/drawingml/2006/main" noChangeAspect="1"/>
+            </wp:cNvGraphicFramePr>
+            <a:graphic xmlns:a="http://schemas.openxmlformats.org/drawingml/2006/main">
+              <a:graphicData uri="http://schemas.openxmlformats.org/drawingml/2006/picture">
+                <pic:pic xmlns:pic="http://schemas.openxmlformats.org/drawingml/2006/picture">
+                  <pic:nvPicPr>
+                    <pic:cNvPr id="0" name="Picture 69"/>
+                    <pic:cNvPicPr>
+                      <a:picLocks noChangeAspect="1" noChangeArrowheads="1"/>
+                    </pic:cNvPicPr>
+                  </pic:nvPicPr>
+                  <pic:blipFill>
+                    <a:blip r:embed="rId9">
+                      <a:extLst>
+                        <a:ext uri="{28A0092B-C50C-407E-A947-70E740481C1C}">
+                          <a14:useLocalDpi xmlns:a14="http://schemas.microsoft.com/office/drawing/2010/main" val="0"/>
+                        </a:ext>
+                      </a:extLst>
+                    </a:blip>
+                    <a:srcRect/>
+                    <a:stretch>
+                      <a:fillRect/>
+                    </a:stretch>
+                  </pic:blipFill>
+                  <pic:spPr bwMode="auto">
+                    <a:xfrm>
+                      <a:off x="0" y="0"/>
+                      <a:ext cx="4708527" cy="3306122"/>
+                    </a:xfrm>
+                    <a:prstGeom prst="rect">
+                      <a:avLst/>
+                    </a:prstGeom>
+                    <a:noFill/>
+                    <a:ln>
+                      <a:noFill/>
+                    </a:ln>
+                  </pic:spPr>
+                </pic:pic>
+              </a:graphicData>
+            </a:graphic>
+          </wp:inline>
+        </w:drawing>
+      </w:r>
+    </w:p>
+    <w:p>
+      <w:pPr>
+        <w:rPr>
+          <w:sz w:val="20"/>
+          <w:szCs w:val="20"/>
+        </w:rPr>
+      </w:pPr>
+    </w:p>
+    <w:p/>
+    <w:p>
+      <w:pPr>
+        <w:pStyle w:val="Heading1"/>
+      </w:pPr>
+      <w:bookmarkStart w:id="1" w:name="_Toc34486704"/>
+      <w:r>
+        <w:t>Assumptions</w:t>
+      </w:r>
+    </w:p>
+    <w:p>
+      <w:pPr>
+        <w:rPr>
+          <w:sz w:val="20"/>
+          <w:szCs w:val="20"/>
+        </w:rPr>
+      </w:pPr>
+      <w:r>
+        <w:rPr>
+          <w:sz w:val="20"/>
+          <w:szCs w:val="20"/>
+        </w:rPr>
+        <w:t xml:space="preserve">With this much data available </w:t>
+      </w:r>
+      <w:r>
+        <w:rPr>
+          <w:sz w:val="20"/>
+          <w:szCs w:val="20"/>
+        </w:rPr>
+        <w:t>it’s</w:t>
+      </w:r>
+      <w:r>
+        <w:rPr>
+          <w:sz w:val="20"/>
+          <w:szCs w:val="20"/>
+        </w:rPr>
+        <w:t xml:space="preserve"> hard to </w:t>
+      </w:r>
+      <w:r>
+        <w:rPr>
+          <w:sz w:val="20"/>
+          <w:szCs w:val="20"/>
+        </w:rPr>
+        <w:t>assume</w:t>
+      </w:r>
+      <w:r>
+        <w:rPr>
+          <w:sz w:val="20"/>
+          <w:szCs w:val="20"/>
+        </w:rPr>
+        <w:t xml:space="preserve"> what will best affect th</w:t>
+      </w:r>
+      <w:r>
+        <w:rPr>
+          <w:sz w:val="20"/>
+          <w:szCs w:val="20"/>
+        </w:rPr>
+        <w:t xml:space="preserve">e </w:t>
+      </w:r>
+      <w:r>
+        <w:rPr>
+          <w:sz w:val="20"/>
+          <w:szCs w:val="20"/>
+        </w:rPr>
+        <w:t>accuracy</w:t>
+      </w:r>
+      <w:r>
+        <w:rPr>
+          <w:sz w:val="20"/>
+          <w:szCs w:val="20"/>
+        </w:rPr>
+        <w:t xml:space="preserve"> of a model</w:t>
+      </w:r>
+      <w:r>
+        <w:rPr>
+          <w:sz w:val="20"/>
+          <w:szCs w:val="20"/>
+        </w:rPr>
+        <w:t>. From looking at the fields available I expect that age</w:t>
+      </w:r>
+      <w:r>
+        <w:rPr>
+          <w:sz w:val="20"/>
+          <w:szCs w:val="20"/>
+        </w:rPr>
+        <w:t>, occupation, education and hours per week will affect the precision the most as those are always a good indicator as to how much a person may earn.</w:t>
+      </w:r>
+    </w:p>
+    <w:p>
+      <w:pPr>
+        <w:rPr>
+          <w:sz w:val="20"/>
+          <w:szCs w:val="20"/>
+        </w:rPr>
+      </w:pPr>
+    </w:p>
+    <w:p>
+      <w:pPr>
+        <w:rPr>
+          <w:sz w:val="20"/>
+          <w:szCs w:val="20"/>
+        </w:rPr>
+      </w:pPr>
+      <w:r>
+        <w:rPr>
+          <w:sz w:val="20"/>
+          <w:szCs w:val="20"/>
+        </w:rPr>
+        <w:t>The data set is very much skewed in favour of people earning less than 50K as the ratio of data entries is 3.15:1. This could affect how well the models can deal with categorising over 50K pay.</w:t>
+      </w:r>
+    </w:p>
+    <w:p>
+      <w:pPr>
+        <w:pStyle w:val="Heading1"/>
+      </w:pPr>
+      <w:r>
+        <w:lastRenderedPageBreak/>
+        <w:t>Regression</w:t>
       </w:r>
       <w:bookmarkEnd w:id="1"/>
     </w:p>
     <w:p>
       <w:pPr>
+        <w:pStyle w:val="Heading3"/>
+      </w:pPr>
+      <w:r>
+        <w:t xml:space="preserve">Model </w:t>
+      </w:r>
+      <w:r>
+        <w:t>Accuracy</w:t>
+      </w:r>
+    </w:p>
+    <w:p>
+      <w:pPr>
+        <w:pStyle w:val="Heading3"/>
+      </w:pPr>
+      <w:r>
+        <w:t>Strengths &amp; Weaknesses of Models</w:t>
+      </w:r>
+    </w:p>
+    <w:p>
+      <w:pPr>
         <w:pStyle w:val="Heading1"/>
       </w:pPr>
-      <w:bookmarkStart w:id="2" w:name="_Toc32843779"/>
-      <w:r>
-        <w:t>Data</w:t>
+      <w:bookmarkStart w:id="2" w:name="_Toc34486705"/>
+      <w:r>
+        <w:t>Clustering</w:t>
       </w:r>
       <w:bookmarkEnd w:id="2"/>
     </w:p>
     <w:p>
       <w:pPr>
+        <w:pStyle w:val="Heading3"/>
+      </w:pPr>
+      <w:r>
+        <w:t xml:space="preserve">Model </w:t>
+      </w:r>
+      <w:r>
+        <w:t>Accuracy</w:t>
+      </w:r>
+    </w:p>
+    <w:p>
+      <w:pPr>
+        <w:pStyle w:val="Heading3"/>
+      </w:pPr>
+      <w:r>
+        <w:t>Strengths &amp; Weaknesses of Models</w:t>
+      </w:r>
+    </w:p>
+    <w:p>
+      <w:pPr>
         <w:pStyle w:val="Heading1"/>
       </w:pPr>
-      <w:bookmarkStart w:id="3" w:name="_Toc32843780"/>
-      <w:r>
-        <w:t>Regression</w:t>
+      <w:bookmarkStart w:id="3" w:name="_Toc34486706"/>
+      <w:r>
+        <w:t>SVN</w:t>
       </w:r>
       <w:bookmarkEnd w:id="3"/>
     </w:p>
     <w:p>
       <w:pPr>
-        <w:pStyle w:val="Heading1"/>
-      </w:pPr>
-      <w:bookmarkStart w:id="4" w:name="_Toc32843781"/>
-      <w:r>
-        <w:t>Clustering</w:t>
-      </w:r>
-      <w:bookmarkEnd w:id="4"/>
+        <w:pStyle w:val="Heading3"/>
+      </w:pPr>
+      <w:r>
+        <w:t xml:space="preserve">Model </w:t>
+      </w:r>
+      <w:r>
+        <w:t>Accuracy</w:t>
+      </w:r>
     </w:p>
     <w:p>
       <w:pPr>
+        <w:pStyle w:val="Heading3"/>
+      </w:pPr>
+      <w:r>
+        <w:t>Strengths &amp; Weaknesses of Models</w:t>
+      </w:r>
+    </w:p>
+    <w:p>
+      <w:pPr>
         <w:pStyle w:val="Heading1"/>
       </w:pPr>
-      <w:bookmarkStart w:id="5" w:name="_Toc32843782"/>
-      <w:r>
-        <w:t>SVN</w:t>
+      <w:r>
+        <w:t>Ensemble</w:t>
+      </w:r>
+    </w:p>
+    <w:p>
+      <w:pPr>
+        <w:pStyle w:val="Heading3"/>
+      </w:pPr>
+      <w:bookmarkStart w:id="4" w:name="_GoBack"/>
+      <w:bookmarkEnd w:id="4"/>
+      <w:r>
+        <w:t>Model Accuracy</w:t>
+      </w:r>
+    </w:p>
+    <w:p>
+      <w:pPr>
+        <w:pStyle w:val="Heading3"/>
+      </w:pPr>
+      <w:r>
+        <w:t>Strengths &amp; Weaknesses of Models</w:t>
+      </w:r>
+    </w:p>
+    <w:p>
+      <w:pPr>
+        <w:pStyle w:val="Heading1"/>
+      </w:pPr>
+      <w:bookmarkStart w:id="5" w:name="_Toc34486707"/>
+      <w:r>
+        <w:t>Neural Network</w:t>
       </w:r>
       <w:bookmarkEnd w:id="5"/>
     </w:p>
     <w:p>
       <w:pPr>
-        <w:pStyle w:val="Heading1"/>
-      </w:pPr>
-      <w:bookmarkStart w:id="6" w:name="_Toc32843783"/>
-      <w:r>
-        <w:t>Neural Network</w:t>
-      </w:r>
-      <w:bookmarkEnd w:id="6"/>
+        <w:pStyle w:val="Heading3"/>
+      </w:pPr>
+      <w:r>
+        <w:t xml:space="preserve">Model </w:t>
+      </w:r>
+      <w:r>
+        <w:t>Accuracy</w:t>
+      </w:r>
     </w:p>
     <w:p>
       <w:pPr>
+        <w:pStyle w:val="Heading3"/>
+      </w:pPr>
+      <w:r>
+        <w:t>Strengths &amp; Weaknesses of Models</w:t>
+      </w:r>
+    </w:p>
+    <w:p>
+      <w:pPr>
         <w:pStyle w:val="Heading1"/>
       </w:pPr>
-      <w:bookmarkStart w:id="7" w:name="_Toc32843784"/>
+      <w:bookmarkStart w:id="6" w:name="_Toc34486708"/>
       <w:r>
         <w:t>Conclusion</w:t>
       </w:r>
-      <w:bookmarkEnd w:id="7"/>
+      <w:bookmarkEnd w:id="6"/>
     </w:p>
     <w:p/>
     <w:sectPr>
@@ -3160,6 +3905,92 @@
     </w:lvl>
   </w:abstractNum>
   <w:abstractNum w:abstractNumId="25" w15:restartNumberingAfterBreak="0">
+    <w:nsid w:val="4A5C6A62"/>
+    <w:multiLevelType w:val="hybridMultilevel"/>
+    <w:tmpl w:val="FD0438A8"/>
+    <w:lvl w:ilvl="0" w:tplc="0809000F">
+      <w:start w:val="1"/>
+      <w:numFmt w:val="decimal"/>
+      <w:lvlText w:val="%1."/>
+      <w:lvlJc w:val="left"/>
+      <w:pPr>
+        <w:ind w:left="720" w:hanging="360"/>
+      </w:pPr>
+    </w:lvl>
+    <w:lvl w:ilvl="1" w:tplc="08090019" w:tentative="1">
+      <w:start w:val="1"/>
+      <w:numFmt w:val="lowerLetter"/>
+      <w:lvlText w:val="%2."/>
+      <w:lvlJc w:val="left"/>
+      <w:pPr>
+        <w:ind w:left="1440" w:hanging="360"/>
+      </w:pPr>
+    </w:lvl>
+    <w:lvl w:ilvl="2" w:tplc="0809001B" w:tentative="1">
+      <w:start w:val="1"/>
+      <w:numFmt w:val="lowerRoman"/>
+      <w:lvlText w:val="%3."/>
+      <w:lvlJc w:val="right"/>
+      <w:pPr>
+        <w:ind w:left="2160" w:hanging="180"/>
+      </w:pPr>
+    </w:lvl>
+    <w:lvl w:ilvl="3" w:tplc="0809000F" w:tentative="1">
+      <w:start w:val="1"/>
+      <w:numFmt w:val="decimal"/>
+      <w:lvlText w:val="%4."/>
+      <w:lvlJc w:val="left"/>
+      <w:pPr>
+        <w:ind w:left="2880" w:hanging="360"/>
+      </w:pPr>
+    </w:lvl>
+    <w:lvl w:ilvl="4" w:tplc="08090019" w:tentative="1">
+      <w:start w:val="1"/>
+      <w:numFmt w:val="lowerLetter"/>
+      <w:lvlText w:val="%5."/>
+      <w:lvlJc w:val="left"/>
+      <w:pPr>
+        <w:ind w:left="3600" w:hanging="360"/>
+      </w:pPr>
+    </w:lvl>
+    <w:lvl w:ilvl="5" w:tplc="0809001B" w:tentative="1">
+      <w:start w:val="1"/>
+      <w:numFmt w:val="lowerRoman"/>
+      <w:lvlText w:val="%6."/>
+      <w:lvlJc w:val="right"/>
+      <w:pPr>
+        <w:ind w:left="4320" w:hanging="180"/>
+      </w:pPr>
+    </w:lvl>
+    <w:lvl w:ilvl="6" w:tplc="0809000F" w:tentative="1">
+      <w:start w:val="1"/>
+      <w:numFmt w:val="decimal"/>
+      <w:lvlText w:val="%7."/>
+      <w:lvlJc w:val="left"/>
+      <w:pPr>
+        <w:ind w:left="5040" w:hanging="360"/>
+      </w:pPr>
+    </w:lvl>
+    <w:lvl w:ilvl="7" w:tplc="08090019" w:tentative="1">
+      <w:start w:val="1"/>
+      <w:numFmt w:val="lowerLetter"/>
+      <w:lvlText w:val="%8."/>
+      <w:lvlJc w:val="left"/>
+      <w:pPr>
+        <w:ind w:left="5760" w:hanging="360"/>
+      </w:pPr>
+    </w:lvl>
+    <w:lvl w:ilvl="8" w:tplc="0809001B" w:tentative="1">
+      <w:start w:val="1"/>
+      <w:numFmt w:val="lowerRoman"/>
+      <w:lvlText w:val="%9."/>
+      <w:lvlJc w:val="right"/>
+      <w:pPr>
+        <w:ind w:left="6480" w:hanging="180"/>
+      </w:pPr>
+    </w:lvl>
+  </w:abstractNum>
+  <w:abstractNum w:abstractNumId="26" w15:restartNumberingAfterBreak="0">
     <w:nsid w:val="4E137C07"/>
     <w:multiLevelType w:val="hybridMultilevel"/>
     <w:tmpl w:val="3D0A348C"/>
@@ -3245,7 +4076,7 @@
       </w:pPr>
     </w:lvl>
   </w:abstractNum>
-  <w:abstractNum w:abstractNumId="26" w15:restartNumberingAfterBreak="0">
+  <w:abstractNum w:abstractNumId="27" w15:restartNumberingAfterBreak="0">
     <w:nsid w:val="4E277208"/>
     <w:multiLevelType w:val="hybridMultilevel"/>
     <w:tmpl w:val="B45000A8"/>
@@ -3331,7 +4162,7 @@
       </w:pPr>
     </w:lvl>
   </w:abstractNum>
-  <w:abstractNum w:abstractNumId="27" w15:restartNumberingAfterBreak="0">
+  <w:abstractNum w:abstractNumId="28" w15:restartNumberingAfterBreak="0">
     <w:nsid w:val="500B7D7D"/>
     <w:multiLevelType w:val="hybridMultilevel"/>
     <w:tmpl w:val="F16EB324"/>
@@ -3417,7 +4248,7 @@
       </w:pPr>
     </w:lvl>
   </w:abstractNum>
-  <w:abstractNum w:abstractNumId="28" w15:restartNumberingAfterBreak="0">
+  <w:abstractNum w:abstractNumId="29" w15:restartNumberingAfterBreak="0">
     <w:nsid w:val="54B5620C"/>
     <w:multiLevelType w:val="hybridMultilevel"/>
     <w:tmpl w:val="0E30B262"/>
@@ -3503,7 +4334,7 @@
       </w:pPr>
     </w:lvl>
   </w:abstractNum>
-  <w:abstractNum w:abstractNumId="29" w15:restartNumberingAfterBreak="0">
+  <w:abstractNum w:abstractNumId="30" w15:restartNumberingAfterBreak="0">
     <w:nsid w:val="55E5685F"/>
     <w:multiLevelType w:val="hybridMultilevel"/>
     <w:tmpl w:val="BD04CE58"/>
@@ -3589,7 +4420,7 @@
       </w:pPr>
     </w:lvl>
   </w:abstractNum>
-  <w:abstractNum w:abstractNumId="30" w15:restartNumberingAfterBreak="0">
+  <w:abstractNum w:abstractNumId="31" w15:restartNumberingAfterBreak="0">
     <w:nsid w:val="5CC364C7"/>
     <w:multiLevelType w:val="hybridMultilevel"/>
     <w:tmpl w:val="FDBC99BA"/>
@@ -3675,7 +4506,7 @@
       </w:pPr>
     </w:lvl>
   </w:abstractNum>
-  <w:abstractNum w:abstractNumId="31" w15:restartNumberingAfterBreak="0">
+  <w:abstractNum w:abstractNumId="32" w15:restartNumberingAfterBreak="0">
     <w:nsid w:val="5DF260F0"/>
     <w:multiLevelType w:val="hybridMultilevel"/>
     <w:tmpl w:val="3D1A692C"/>
@@ -3761,7 +4592,7 @@
       </w:pPr>
     </w:lvl>
   </w:abstractNum>
-  <w:abstractNum w:abstractNumId="32" w15:restartNumberingAfterBreak="0">
+  <w:abstractNum w:abstractNumId="33" w15:restartNumberingAfterBreak="0">
     <w:nsid w:val="5FB60DB9"/>
     <w:multiLevelType w:val="hybridMultilevel"/>
     <w:tmpl w:val="26FAB9C6"/>
@@ -3847,7 +4678,7 @@
       </w:pPr>
     </w:lvl>
   </w:abstractNum>
-  <w:abstractNum w:abstractNumId="33" w15:restartNumberingAfterBreak="0">
+  <w:abstractNum w:abstractNumId="34" w15:restartNumberingAfterBreak="0">
     <w:nsid w:val="61846381"/>
     <w:multiLevelType w:val="hybridMultilevel"/>
     <w:tmpl w:val="0E30B262"/>
@@ -3933,7 +4764,7 @@
       </w:pPr>
     </w:lvl>
   </w:abstractNum>
-  <w:abstractNum w:abstractNumId="34" w15:restartNumberingAfterBreak="0">
+  <w:abstractNum w:abstractNumId="35" w15:restartNumberingAfterBreak="0">
     <w:nsid w:val="6421001A"/>
     <w:multiLevelType w:val="hybridMultilevel"/>
     <w:tmpl w:val="7736F3FA"/>
@@ -4019,7 +4850,7 @@
       </w:pPr>
     </w:lvl>
   </w:abstractNum>
-  <w:abstractNum w:abstractNumId="35" w15:restartNumberingAfterBreak="0">
+  <w:abstractNum w:abstractNumId="36" w15:restartNumberingAfterBreak="0">
     <w:nsid w:val="66A80DAD"/>
     <w:multiLevelType w:val="hybridMultilevel"/>
     <w:tmpl w:val="B8ECB1FE"/>
@@ -4105,7 +4936,7 @@
       </w:pPr>
     </w:lvl>
   </w:abstractNum>
-  <w:abstractNum w:abstractNumId="36" w15:restartNumberingAfterBreak="0">
+  <w:abstractNum w:abstractNumId="37" w15:restartNumberingAfterBreak="0">
     <w:nsid w:val="6A1A35C1"/>
     <w:multiLevelType w:val="hybridMultilevel"/>
     <w:tmpl w:val="FCC25428"/>
@@ -4218,7 +5049,7 @@
       </w:rPr>
     </w:lvl>
   </w:abstractNum>
-  <w:abstractNum w:abstractNumId="37" w15:restartNumberingAfterBreak="0">
+  <w:abstractNum w:abstractNumId="38" w15:restartNumberingAfterBreak="0">
     <w:nsid w:val="6B5151FB"/>
     <w:multiLevelType w:val="hybridMultilevel"/>
     <w:tmpl w:val="62BA1688"/>
@@ -4304,7 +5135,7 @@
       </w:pPr>
     </w:lvl>
   </w:abstractNum>
-  <w:abstractNum w:abstractNumId="38" w15:restartNumberingAfterBreak="0">
+  <w:abstractNum w:abstractNumId="39" w15:restartNumberingAfterBreak="0">
     <w:nsid w:val="6C3A3836"/>
     <w:multiLevelType w:val="hybridMultilevel"/>
     <w:tmpl w:val="738E7F64"/>
@@ -4417,7 +5248,7 @@
       </w:rPr>
     </w:lvl>
   </w:abstractNum>
-  <w:abstractNum w:abstractNumId="39" w15:restartNumberingAfterBreak="0">
+  <w:abstractNum w:abstractNumId="40" w15:restartNumberingAfterBreak="0">
     <w:nsid w:val="6FBB3396"/>
     <w:multiLevelType w:val="hybridMultilevel"/>
     <w:tmpl w:val="FB7661EE"/>
@@ -4503,7 +5334,7 @@
       </w:pPr>
     </w:lvl>
   </w:abstractNum>
-  <w:abstractNum w:abstractNumId="40" w15:restartNumberingAfterBreak="0">
+  <w:abstractNum w:abstractNumId="41" w15:restartNumberingAfterBreak="0">
     <w:nsid w:val="786475C0"/>
     <w:multiLevelType w:val="hybridMultilevel"/>
     <w:tmpl w:val="33DE3DBE"/>
@@ -4589,7 +5420,7 @@
       </w:pPr>
     </w:lvl>
   </w:abstractNum>
-  <w:abstractNum w:abstractNumId="41" w15:restartNumberingAfterBreak="0">
+  <w:abstractNum w:abstractNumId="42" w15:restartNumberingAfterBreak="0">
     <w:nsid w:val="7A8348F8"/>
     <w:multiLevelType w:val="hybridMultilevel"/>
     <w:tmpl w:val="337EB574"/>
@@ -4675,7 +5506,7 @@
       </w:pPr>
     </w:lvl>
   </w:abstractNum>
-  <w:abstractNum w:abstractNumId="42" w15:restartNumberingAfterBreak="0">
+  <w:abstractNum w:abstractNumId="43" w15:restartNumberingAfterBreak="0">
     <w:nsid w:val="7F5F340B"/>
     <w:multiLevelType w:val="hybridMultilevel"/>
     <w:tmpl w:val="FB7661EE"/>
@@ -4765,10 +5596,10 @@
     <w:abstractNumId w:val="8"/>
   </w:num>
   <w:num w:numId="2">
-    <w:abstractNumId w:val="25"/>
+    <w:abstractNumId w:val="26"/>
   </w:num>
   <w:num w:numId="3">
-    <w:abstractNumId w:val="32"/>
+    <w:abstractNumId w:val="33"/>
   </w:num>
   <w:num w:numId="4">
     <w:abstractNumId w:val="10"/>
@@ -4780,7 +5611,7 @@
     <w:abstractNumId w:val="9"/>
   </w:num>
   <w:num w:numId="7">
-    <w:abstractNumId w:val="27"/>
+    <w:abstractNumId w:val="28"/>
   </w:num>
   <w:num w:numId="8">
     <w:abstractNumId w:val="19"/>
@@ -4795,7 +5626,7 @@
     <w:abstractNumId w:val="3"/>
   </w:num>
   <w:num w:numId="12">
-    <w:abstractNumId w:val="38"/>
+    <w:abstractNumId w:val="39"/>
   </w:num>
   <w:num w:numId="13">
     <w:abstractNumId w:val="22"/>
@@ -4804,7 +5635,7 @@
     <w:abstractNumId w:val="0"/>
   </w:num>
   <w:num w:numId="15">
-    <w:abstractNumId w:val="36"/>
+    <w:abstractNumId w:val="37"/>
   </w:num>
   <w:num w:numId="16">
     <w:abstractNumId w:val="17"/>
@@ -4819,16 +5650,16 @@
     <w:abstractNumId w:val="2"/>
   </w:num>
   <w:num w:numId="20">
-    <w:abstractNumId w:val="31"/>
+    <w:abstractNumId w:val="32"/>
   </w:num>
   <w:num w:numId="21">
     <w:abstractNumId w:val="4"/>
   </w:num>
   <w:num w:numId="22">
-    <w:abstractNumId w:val="29"/>
+    <w:abstractNumId w:val="30"/>
   </w:num>
   <w:num w:numId="23">
-    <w:abstractNumId w:val="35"/>
+    <w:abstractNumId w:val="36"/>
   </w:num>
   <w:num w:numId="24">
     <w:abstractNumId w:val="13"/>
@@ -4837,7 +5668,7 @@
     <w:abstractNumId w:val="16"/>
   </w:num>
   <w:num w:numId="26">
-    <w:abstractNumId w:val="41"/>
+    <w:abstractNumId w:val="42"/>
   </w:num>
   <w:num w:numId="27">
     <w:abstractNumId w:val="21"/>
@@ -4855,19 +5686,19 @@
     <w:abstractNumId w:val="11"/>
   </w:num>
   <w:num w:numId="32">
-    <w:abstractNumId w:val="39"/>
+    <w:abstractNumId w:val="40"/>
   </w:num>
   <w:num w:numId="33">
-    <w:abstractNumId w:val="42"/>
+    <w:abstractNumId w:val="43"/>
   </w:num>
   <w:num w:numId="34">
-    <w:abstractNumId w:val="34"/>
+    <w:abstractNumId w:val="35"/>
   </w:num>
   <w:num w:numId="35">
-    <w:abstractNumId w:val="28"/>
+    <w:abstractNumId w:val="29"/>
   </w:num>
   <w:num w:numId="36">
-    <w:abstractNumId w:val="33"/>
+    <w:abstractNumId w:val="34"/>
   </w:num>
   <w:num w:numId="37">
     <w:abstractNumId w:val="1"/>
@@ -4876,19 +5707,22 @@
     <w:abstractNumId w:val="7"/>
   </w:num>
   <w:num w:numId="39">
-    <w:abstractNumId w:val="26"/>
+    <w:abstractNumId w:val="27"/>
   </w:num>
   <w:num w:numId="40">
-    <w:abstractNumId w:val="40"/>
+    <w:abstractNumId w:val="41"/>
   </w:num>
   <w:num w:numId="41">
-    <w:abstractNumId w:val="30"/>
+    <w:abstractNumId w:val="31"/>
   </w:num>
   <w:num w:numId="42">
     <w:abstractNumId w:val="15"/>
   </w:num>
   <w:num w:numId="43">
-    <w:abstractNumId w:val="37"/>
+    <w:abstractNumId w:val="38"/>
+  </w:num>
+  <w:num w:numId="44">
+    <w:abstractNumId w:val="25"/>
   </w:num>
 </w:numbering>
 </file>
@@ -4910,7 +5744,7 @@
       </w:pPr>
     </w:pPrDefault>
   </w:docDefaults>
-  <w:latentStyles w:defLockedState="0" w:defUIPriority="99" w:defSemiHidden="0" w:defUnhideWhenUsed="0" w:defQFormat="0" w:count="377">
+  <w:latentStyles w:defLockedState="0" w:defUIPriority="99" w:defSemiHidden="0" w:defUnhideWhenUsed="0" w:defQFormat="0" w:count="376">
     <w:lsdException w:name="Normal" w:uiPriority="0" w:qFormat="1"/>
     <w:lsdException w:name="heading 1" w:uiPriority="9" w:qFormat="1"/>
     <w:lsdException w:name="heading 2" w:semiHidden="1" w:uiPriority="9" w:unhideWhenUsed="1" w:qFormat="1"/>
@@ -5016,6 +5850,7 @@
     <w:lsdException w:name="HTML Sample" w:semiHidden="1" w:unhideWhenUsed="1"/>
     <w:lsdException w:name="HTML Typewriter" w:semiHidden="1" w:unhideWhenUsed="1"/>
     <w:lsdException w:name="HTML Variable" w:semiHidden="1" w:unhideWhenUsed="1"/>
+    <w:lsdException w:name="Normal Table" w:semiHidden="1" w:unhideWhenUsed="1"/>
     <w:lsdException w:name="annotation subject" w:semiHidden="1" w:unhideWhenUsed="1"/>
     <w:lsdException w:name="No List" w:semiHidden="1" w:unhideWhenUsed="1"/>
     <w:lsdException w:name="Outline List 1" w:semiHidden="1" w:unhideWhenUsed="1"/>
@@ -5061,9 +5896,11 @@
     <w:lsdException w:name="Table Subtle 1" w:semiHidden="1" w:unhideWhenUsed="1"/>
     <w:lsdException w:name="Table Subtle 2" w:semiHidden="1" w:unhideWhenUsed="1"/>
     <w:lsdException w:name="Table Web 1" w:semiHidden="1" w:unhideWhenUsed="1"/>
+    <w:lsdException w:name="Table Web 2" w:semiHidden="1" w:unhideWhenUsed="1"/>
     <w:lsdException w:name="Table Web 3" w:semiHidden="1" w:unhideWhenUsed="1"/>
     <w:lsdException w:name="Balloon Text" w:semiHidden="1" w:unhideWhenUsed="1"/>
     <w:lsdException w:name="Table Grid" w:uiPriority="39"/>
+    <w:lsdException w:name="Table Theme" w:semiHidden="1" w:unhideWhenUsed="1"/>
     <w:lsdException w:name="Placeholder Text" w:semiHidden="1"/>
     <w:lsdException w:name="No Spacing" w:uiPriority="1" w:qFormat="1"/>
     <w:lsdException w:name="Light Shading" w:uiPriority="60"/>
@@ -5284,7 +6121,6 @@
     <w:lsdException w:name="Hashtag" w:semiHidden="1" w:unhideWhenUsed="1"/>
     <w:lsdException w:name="Unresolved Mention" w:semiHidden="1" w:unhideWhenUsed="1"/>
     <w:lsdException w:name="Smart Link" w:semiHidden="1" w:unhideWhenUsed="1"/>
-    <w:lsdException w:name="Smart Link Error" w:semiHidden="1" w:unhideWhenUsed="1"/>
   </w:latentStyles>
   <w:style w:type="paragraph" w:default="1" w:styleId="Normal">
     <w:name w:val="Normal"/>
@@ -5340,6 +6176,26 @@
       <w:color w:val="2E74B5" w:themeColor="accent1" w:themeShade="BF"/>
       <w:sz w:val="26"/>
       <w:szCs w:val="26"/>
+    </w:rPr>
+  </w:style>
+  <w:style w:type="paragraph" w:styleId="Heading3">
+    <w:name w:val="heading 3"/>
+    <w:basedOn w:val="Normal"/>
+    <w:next w:val="Normal"/>
+    <w:link w:val="Heading3Char"/>
+    <w:uiPriority w:val="9"/>
+    <w:unhideWhenUsed/>
+    <w:qFormat/>
+    <w:rsid w:val="00664732"/>
+    <w:pPr>
+      <w:keepNext/>
+      <w:keepLines/>
+      <w:spacing w:before="40"/>
+      <w:outlineLvl w:val="2"/>
+    </w:pPr>
+    <w:rPr>
+      <w:rFonts w:asciiTheme="majorHAnsi" w:eastAsiaTheme="majorEastAsia" w:hAnsiTheme="majorHAnsi" w:cstheme="majorBidi"/>
+      <w:color w:val="1F4D78" w:themeColor="accent1" w:themeShade="7F"/>
     </w:rPr>
   </w:style>
   <w:style w:type="character" w:default="1" w:styleId="DefaultParagraphFont">
@@ -5675,6 +6531,19 @@
       </w:numPr>
       <w:contextualSpacing/>
     </w:pPr>
+  </w:style>
+  <w:style w:type="character" w:customStyle="1" w:styleId="Heading3Char">
+    <w:name w:val="Heading 3 Char"/>
+    <w:basedOn w:val="DefaultParagraphFont"/>
+    <w:link w:val="Heading3"/>
+    <w:uiPriority w:val="9"/>
+    <w:rsid w:val="00664732"/>
+    <w:rPr>
+      <w:rFonts w:asciiTheme="majorHAnsi" w:eastAsiaTheme="majorEastAsia" w:hAnsiTheme="majorHAnsi" w:cstheme="majorBidi"/>
+      <w:color w:val="1F4D78" w:themeColor="accent1" w:themeShade="7F"/>
+      <w:sz w:val="24"/>
+      <w:szCs w:val="24"/>
+    </w:rPr>
   </w:style>
 </w:styles>
 </file>
@@ -5945,7 +6814,7 @@
 </file>
 
 <file path=customXml/itemProps1.xml><?xml version="1.0" encoding="utf-8"?>
-<ds:datastoreItem xmlns:ds="http://schemas.openxmlformats.org/officeDocument/2006/customXml" ds:itemID="{A1EDA9B9-6BD1-47CD-8BF9-4E0C8382179E}">
+<ds:datastoreItem xmlns:ds="http://schemas.openxmlformats.org/officeDocument/2006/customXml" ds:itemID="{8B097A79-C0BC-48B2-9085-BDC327C51A2F}">
   <ds:schemaRefs>
     <ds:schemaRef ds:uri="http://schemas.openxmlformats.org/officeDocument/2006/bibliography"/>
   </ds:schemaRefs>

</xml_diff>